<commit_message>
minor changes in expose
</commit_message>
<xml_diff>
--- a/docs/expose/exposee_ausformuliert.docx
+++ b/docs/expose/exposee_ausformuliert.docx
@@ -1,11 +1,13 @@
 
 <file path=word/document.xml><?xml version="1.0" encoding="utf-8"?>
-<w:document xmlns:wpc="http://schemas.microsoft.com/office/word/2010/wordprocessingCanvas" xmlns:cx="http://schemas.microsoft.com/office/drawing/2014/chartex" xmlns:cx1="http://schemas.microsoft.com/office/drawing/2015/9/8/chartex" xmlns:cx2="http://schemas.microsoft.com/office/drawing/2015/10/21/chartex" xmlns:cx3="http://schemas.microsoft.com/office/drawing/2016/5/9/chartex" xmlns:cx4="http://schemas.microsoft.com/office/drawing/2016/5/10/chartex" xmlns:cx5="http://schemas.microsoft.com/office/drawing/2016/5/11/chartex" xmlns:cx6="http://schemas.microsoft.com/office/drawing/2016/5/12/chartex" xmlns:cx7="http://schemas.microsoft.com/office/drawing/2016/5/13/chartex" xmlns:cx8="http://schemas.microsoft.com/office/drawing/2016/5/14/chartex" xmlns:mc="http://schemas.openxmlformats.org/markup-compatibility/2006" xmlns:aink="http://schemas.microsoft.com/office/drawing/2016/ink" xmlns:am3d="http://schemas.microsoft.com/office/drawing/2017/model3d" xmlns:o="urn:schemas-microsoft-com:office:office" xmlns:r="http://schemas.openxmlformats.org/officeDocument/2006/relationships" xmlns:m="http://schemas.openxmlformats.org/officeDocument/2006/math" xmlns:v="urn:schemas-microsoft-com:vml" xmlns:wp14="http://schemas.microsoft.com/office/word/2010/wordprocessingDrawing" xmlns:wp="http://schemas.openxmlformats.org/drawingml/2006/wordprocessingDrawing" xmlns:w10="urn:schemas-microsoft-com:office:word" xmlns:w="http://schemas.openxmlformats.org/wordprocessingml/2006/main" xmlns:w14="http://schemas.microsoft.com/office/word/2010/wordml" xmlns:w15="http://schemas.microsoft.com/office/word/2012/wordml" xmlns:w16cid="http://schemas.microsoft.com/office/word/2016/wordml/cid" xmlns:w16se="http://schemas.microsoft.com/office/word/2015/wordml/symex" xmlns:wpg="http://schemas.microsoft.com/office/word/2010/wordprocessingGroup" xmlns:wpi="http://schemas.microsoft.com/office/word/2010/wordprocessingInk" xmlns:wne="http://schemas.microsoft.com/office/word/2006/wordml" xmlns:wps="http://schemas.microsoft.com/office/word/2010/wordprocessingShape" mc:Ignorable="w14 w15 w16se w16cid wp14">
+<w:document xmlns:o="urn:schemas-microsoft-com:office:office" xmlns:r="http://schemas.openxmlformats.org/officeDocument/2006/relationships" xmlns:v="urn:schemas-microsoft-com:vml" xmlns:w="http://schemas.openxmlformats.org/wordprocessingml/2006/main" xmlns:w10="urn:schemas-microsoft-com:office:word" xmlns:wp="http://schemas.openxmlformats.org/drawingml/2006/wordprocessingDrawing" xmlns:wps="http://schemas.microsoft.com/office/word/2010/wordprocessingShape" xmlns:wpg="http://schemas.microsoft.com/office/word/2010/wordprocessingGroup" xmlns:mc="http://schemas.openxmlformats.org/markup-compatibility/2006" xmlns:wp14="http://schemas.microsoft.com/office/word/2010/wordprocessingDrawing" xmlns:w14="http://schemas.microsoft.com/office/word/2010/wordml" mc:Ignorable="w14 wp14">
   <w:body>
     <w:p>
       <w:pPr>
+        <w:pStyle w:val="Normal"/>
         <w:jc w:val="center"/>
         <w:rPr>
+          <w:b/>
           <w:b/>
           <w:sz w:val="32"/>
           <w:szCs w:val="32"/>
@@ -22,8 +24,10 @@
     </w:p>
     <w:p>
       <w:pPr>
+        <w:pStyle w:val="Normal"/>
         <w:jc w:val="center"/>
         <w:rPr>
+          <w:i/>
           <w:i/>
         </w:rPr>
       </w:pPr>
@@ -36,30 +40,21 @@
     </w:p>
     <w:p>
       <w:pPr>
+        <w:pStyle w:val="Normal"/>
         <w:jc w:val="center"/>
-        <w:rPr>
-          <w:i/>
-        </w:rPr>
+        <w:rPr/>
       </w:pPr>
       <w:r>
         <w:rPr>
           <w:i/>
         </w:rPr>
-        <w:t>Betreuer: Andreas</w:t>
-      </w:r>
-      <w:r>
-        <w:rPr>
-          <w:i/>
-        </w:rPr>
-        <w:t xml:space="preserve"> Karge</w:t>
+        <w:t>Betreuer: Andreas Karge</w:t>
       </w:r>
     </w:p>
-    <w:p/>
     <w:p>
       <w:pPr>
-        <w:rPr>
-          <w:u w:val="single"/>
-        </w:rPr>
+        <w:pStyle w:val="Normal"/>
+        <w:rPr/>
       </w:pPr>
       <w:r>
         <w:rPr>
@@ -69,102 +64,42 @@
       </w:r>
     </w:p>
     <w:p>
+      <w:pPr>
+        <w:pStyle w:val="Normal"/>
+        <w:rPr/>
+      </w:pPr>
       <w:r>
-        <w:t xml:space="preserve">Am Ende der Arbeit steht </w:t>
+        <w:rPr/>
+        <w:t xml:space="preserve">Am Ende der Arbeit steht eine Konsolenanwendung, mit deren Hilfe einzelne Fotos aus eingescannten Fotoalben in möglichst kurzer Zeit extrahiert werden können. Die Skripte sind modular aufgebaut, um eine schrittweise Verarbeitung in einer Pipeline zu gewährleisten. Dabei werden die Fotos bei unterschiedlichem Kontrast aber unter konstanter diffuser Beleuchtung erkannt. Berücksichtigt werden verschiedene Formen der Fotos, wie z.B. quadratisch, rechteckig, oval, rund oder dreieckig, verschiedene Rahmen und Hintergründe und sowohl Bilder in </w:t>
       </w:r>
       <w:r>
-        <w:t xml:space="preserve">eine Konsolenanwendung, mit deren Hilfe einzelne Fotos aus eingescannten Fotoalben </w:t>
+        <w:rPr/>
+        <w:t>Schwarz-Weiß</w:t>
       </w:r>
       <w:r>
-        <w:t xml:space="preserve">in möglichst kurzer Zeit </w:t>
+        <w:rPr/>
+        <w:t xml:space="preserve"> als auch in </w:t>
       </w:r>
       <w:r>
-        <w:t>extrahiert</w:t>
+        <w:rPr/>
+        <w:t>Farbe</w:t>
       </w:r>
       <w:r>
-        <w:t xml:space="preserve"> werden können</w:t>
+        <w:rPr/>
+        <w:t xml:space="preserve">. In </w:t>
       </w:r>
       <w:r>
-        <w:t>.</w:t>
+        <w:rPr/>
+        <w:t>den extrahierten</w:t>
       </w:r>
       <w:r>
-        <w:t xml:space="preserve"> Die Skripte </w:t>
-      </w:r>
-      <w:r>
-        <w:t xml:space="preserve">sind </w:t>
-      </w:r>
-      <w:r>
-        <w:t xml:space="preserve">modular aufgebaut, um eine schrittweise </w:t>
-      </w:r>
-      <w:r>
-        <w:t>Verarbeitung in einer Pipeline zu gewährleisten</w:t>
-      </w:r>
-      <w:r>
-        <w:t xml:space="preserve">. </w:t>
-      </w:r>
-      <w:r>
-        <w:t xml:space="preserve">Dabei </w:t>
-      </w:r>
-      <w:r>
-        <w:t xml:space="preserve">werden </w:t>
-      </w:r>
-      <w:r>
-        <w:t xml:space="preserve">die Fotos </w:t>
-      </w:r>
-      <w:r>
-        <w:t>bei unterschiedlichem Kontrast aber</w:t>
-      </w:r>
-      <w:r>
-        <w:t xml:space="preserve"> unter</w:t>
-      </w:r>
-      <w:r>
-        <w:t xml:space="preserve"> konstanter</w:t>
-      </w:r>
-      <w:r>
-        <w:t xml:space="preserve"> diffuser</w:t>
-      </w:r>
-      <w:r>
-        <w:t xml:space="preserve"> Beleuchtung erkannt. Berücksichtigt werden verschiedene Formen</w:t>
-      </w:r>
-      <w:r>
-        <w:t xml:space="preserve"> der Fotos</w:t>
-      </w:r>
-      <w:r>
-        <w:t xml:space="preserve">, wie z.B. quadratisch, </w:t>
-      </w:r>
-      <w:r>
-        <w:t xml:space="preserve">rechteckig, </w:t>
-      </w:r>
-      <w:r>
-        <w:t>oval</w:t>
-      </w:r>
-      <w:r>
-        <w:t>, rund oder dreieckig</w:t>
-      </w:r>
-      <w:r>
-        <w:t xml:space="preserve">, </w:t>
-      </w:r>
-      <w:r>
-        <w:t>verschiedene Rahmen</w:t>
-      </w:r>
-      <w:r>
-        <w:t xml:space="preserve"> und Hintergründe</w:t>
-      </w:r>
-      <w:r>
-        <w:t xml:space="preserve"> und sowohl Bilder in Farbe als auch in Schwarz-Weiß</w:t>
-      </w:r>
-      <w:r>
-        <w:t>.</w:t>
-      </w:r>
-      <w:r>
-        <w:t xml:space="preserve"> </w:t>
-      </w:r>
-      <w:r>
-        <w:t>In diesen Bildern sollen außerdem Gesichter erkannt werden.</w:t>
+        <w:rPr/>
+        <w:t xml:space="preserve"> Bildern sollen außerdem Gesichter erkannt werden.</w:t>
       </w:r>
     </w:p>
     <w:p>
       <w:pPr>
+        <w:pStyle w:val="Normal"/>
         <w:rPr>
           <w:u w:val="single"/>
         </w:rPr>
@@ -177,54 +112,38 @@
       </w:r>
     </w:p>
     <w:p>
+      <w:pPr>
+        <w:pStyle w:val="Normal"/>
+        <w:rPr/>
+      </w:pPr>
       <w:r>
+        <w:rPr/>
         <w:t xml:space="preserve">Als Programmiersprache wird Python </w:t>
       </w:r>
       <w:r>
-        <w:t xml:space="preserve">mit Open CV </w:t>
+        <w:rPr/>
+        <w:t xml:space="preserve">in der Kombination mit der Grafikbibliothek </w:t>
       </w:r>
       <w:r>
-        <w:t>verwendet</w:t>
+        <w:rPr/>
+        <w:t>Open CV verwendet. Im ersten Schritt werden die Bilder grob erkannt und vom Hintergrund getrennt. Mit verschiedenen Algorithmen, die recherchiert werden, können die so gewonnenen Ausschnitte feiner justiert werden. Ein Vergleichstool bewertet die Güte der extrahierten Bilder, indem es die automatisiert ausgeschnittenen Fotos mit manuell gewonnenen Testdaten vergleicht. Danach folgt die Gesichts</w:t>
       </w:r>
       <w:r>
-        <w:t>. Im ersten Schritt werden die Bilder grob erkannt</w:t>
+        <w:rPr/>
+        <w:t>detektion</w:t>
       </w:r>
       <w:r>
-        <w:t xml:space="preserve"> und vom Hintergrund getrennt. Mit verschiedenen Algorithmen</w:t>
+        <w:rPr/>
+        <w:t xml:space="preserve"> auf den extrahierten Fotos, die mithilfe von noch zu recherchierenden Mitteln implementiert wird. </w:t>
       </w:r>
       <w:r>
-        <w:t>, die recherchiert werden,</w:t>
-      </w:r>
-      <w:r>
-        <w:t xml:space="preserve"> können die so gewonnenen Ausschnitte feiner justiert werden. </w:t>
-      </w:r>
-      <w:r>
-        <w:t>Ein Vergleichstool bewertet die Güte der extrahierten Bilder, indem es die automatisiert ausgeschnittenen Fotos mit manuell gewonnenen Testdaten vergleicht.</w:t>
-      </w:r>
-      <w:r>
-        <w:t xml:space="preserve"> </w:t>
-      </w:r>
-      <w:r>
-        <w:t xml:space="preserve">Danach </w:t>
-      </w:r>
-      <w:r>
-        <w:t xml:space="preserve">folgt die Gesichtserkennung auf den extrahierten Fotos, die mithilfe von </w:t>
-      </w:r>
-      <w:r>
-        <w:t>noch zu recherchierenden Mitteln</w:t>
-      </w:r>
-      <w:r>
-        <w:t xml:space="preserve"> </w:t>
-      </w:r>
-      <w:r>
-        <w:t>implementiert wird.</w:t>
-      </w:r>
-      <w:r>
-        <w:t xml:space="preserve"> </w:t>
+        <w:rPr/>
+        <w:t>Hierbei wird vor allem auf bestehende Algorithmen, z. B. aus OpenCV gesetzt.</w:t>
       </w:r>
     </w:p>
     <w:p>
       <w:pPr>
+        <w:pStyle w:val="Normal"/>
         <w:rPr>
           <w:u w:val="single"/>
         </w:rPr>
@@ -240,7 +159,15 @@
       <w:tblPr>
         <w:tblStyle w:val="Tabellenraster"/>
         <w:tblW w:w="9298" w:type="dxa"/>
-        <w:tblLook w:val="04A0" w:firstRow="1" w:lastRow="0" w:firstColumn="1" w:lastColumn="0" w:noHBand="0" w:noVBand="1"/>
+        <w:jc w:val="left"/>
+        <w:tblInd w:w="0" w:type="dxa"/>
+        <w:tblCellMar>
+          <w:top w:w="0" w:type="dxa"/>
+          <w:left w:w="108" w:type="dxa"/>
+          <w:bottom w:w="0" w:type="dxa"/>
+          <w:right w:w="108" w:type="dxa"/>
+        </w:tblCellMar>
+        <w:tblLook w:firstRow="1" w:noVBand="1" w:lastRow="0" w:firstColumn="1" w:lastColumn="0" w:noHBand="0" w:val="04a0"/>
       </w:tblPr>
       <w:tblGrid>
         <w:gridCol w:w="6516"/>
@@ -249,16 +176,23 @@
       </w:tblGrid>
       <w:tr>
         <w:trPr>
-          <w:trHeight w:val="120"/>
+          <w:trHeight w:val="120" w:hRule="atLeast"/>
         </w:trPr>
         <w:tc>
           <w:tcPr>
             <w:tcW w:w="6516" w:type="dxa"/>
-            <w:shd w:val="clear" w:color="auto" w:fill="7F7F7F" w:themeFill="text1" w:themeFillTint="80"/>
-          </w:tcPr>
-          <w:p>
-            <w:pPr>
+            <w:tcBorders/>
+            <w:shd w:color="auto" w:fill="7F7F7F" w:themeFill="text1" w:themeFillTint="80" w:val="clear"/>
+            <w:tcMar>
+              <w:left w:w="108" w:type="dxa"/>
+            </w:tcMar>
+          </w:tcPr>
+          <w:p>
+            <w:pPr>
+              <w:pStyle w:val="Normal"/>
+              <w:spacing w:lineRule="auto" w:line="240" w:before="0" w:after="0"/>
               <w:rPr>
+                <w:b/>
                 <w:b/>
                 <w:color w:val="FFFFFF" w:themeColor="background1"/>
               </w:rPr>
@@ -275,11 +209,18 @@
         <w:tc>
           <w:tcPr>
             <w:tcW w:w="992" w:type="dxa"/>
-            <w:shd w:val="clear" w:color="auto" w:fill="7F7F7F" w:themeFill="text1" w:themeFillTint="80"/>
-          </w:tcPr>
-          <w:p>
-            <w:pPr>
+            <w:tcBorders/>
+            <w:shd w:color="auto" w:fill="7F7F7F" w:themeFill="text1" w:themeFillTint="80" w:val="clear"/>
+            <w:tcMar>
+              <w:left w:w="108" w:type="dxa"/>
+            </w:tcMar>
+          </w:tcPr>
+          <w:p>
+            <w:pPr>
+              <w:pStyle w:val="Normal"/>
+              <w:spacing w:lineRule="auto" w:line="240" w:before="0" w:after="0"/>
               <w:rPr>
+                <w:b/>
                 <w:b/>
                 <w:color w:val="FFFFFF" w:themeColor="background1"/>
               </w:rPr>
@@ -296,11 +237,18 @@
         <w:tc>
           <w:tcPr>
             <w:tcW w:w="1790" w:type="dxa"/>
-            <w:shd w:val="clear" w:color="auto" w:fill="7F7F7F" w:themeFill="text1" w:themeFillTint="80"/>
-          </w:tcPr>
-          <w:p>
-            <w:pPr>
+            <w:tcBorders/>
+            <w:shd w:color="auto" w:fill="7F7F7F" w:themeFill="text1" w:themeFillTint="80" w:val="clear"/>
+            <w:tcMar>
+              <w:left w:w="108" w:type="dxa"/>
+            </w:tcMar>
+          </w:tcPr>
+          <w:p>
+            <w:pPr>
+              <w:pStyle w:val="Normal"/>
+              <w:spacing w:lineRule="auto" w:line="240" w:before="0" w:after="0"/>
               <w:rPr>
+                <w:b/>
                 <w:b/>
                 <w:color w:val="FFFFFF" w:themeColor="background1"/>
               </w:rPr>
@@ -316,15 +264,23 @@
         </w:tc>
       </w:tr>
       <w:tr>
+        <w:trPr/>
         <w:tc>
           <w:tcPr>
             <w:tcW w:w="9298" w:type="dxa"/>
             <w:gridSpan w:val="3"/>
-            <w:shd w:val="clear" w:color="auto" w:fill="D9D9D9" w:themeFill="background1" w:themeFillShade="D9"/>
-          </w:tcPr>
-          <w:p>
-            <w:pPr>
+            <w:tcBorders/>
+            <w:shd w:color="auto" w:fill="D9D9D9" w:themeFill="background1" w:themeFillShade="d9" w:val="clear"/>
+            <w:tcMar>
+              <w:left w:w="108" w:type="dxa"/>
+            </w:tcMar>
+          </w:tcPr>
+          <w:p>
+            <w:pPr>
+              <w:pStyle w:val="Normal"/>
+              <w:spacing w:lineRule="auto" w:line="240" w:before="0" w:after="0"/>
               <w:rPr>
+                <w:b/>
                 <w:b/>
               </w:rPr>
             </w:pPr>
@@ -338,12 +294,24 @@
         </w:tc>
       </w:tr>
       <w:tr>
+        <w:trPr/>
         <w:tc>
           <w:tcPr>
             <w:tcW w:w="6516" w:type="dxa"/>
-          </w:tcPr>
-          <w:p>
-            <w:r>
+            <w:tcBorders/>
+            <w:shd w:fill="auto" w:val="clear"/>
+            <w:tcMar>
+              <w:left w:w="108" w:type="dxa"/>
+            </w:tcMar>
+          </w:tcPr>
+          <w:p>
+            <w:pPr>
+              <w:pStyle w:val="Normal"/>
+              <w:spacing w:lineRule="auto" w:line="240" w:before="0" w:after="0"/>
+              <w:rPr/>
+            </w:pPr>
+            <w:r>
+              <w:rPr/>
               <w:t>Erstellen der Testdaten durch manuelles ausschneiden von Bildern</w:t>
             </w:r>
           </w:p>
@@ -351,9 +319,20 @@
         <w:tc>
           <w:tcPr>
             <w:tcW w:w="992" w:type="dxa"/>
-          </w:tcPr>
-          <w:p>
-            <w:r>
+            <w:tcBorders/>
+            <w:shd w:fill="auto" w:val="clear"/>
+            <w:tcMar>
+              <w:left w:w="108" w:type="dxa"/>
+            </w:tcMar>
+          </w:tcPr>
+          <w:p>
+            <w:pPr>
+              <w:pStyle w:val="Normal"/>
+              <w:spacing w:lineRule="auto" w:line="240" w:before="0" w:after="0"/>
+              <w:rPr/>
+            </w:pPr>
+            <w:r>
+              <w:rPr/>
               <w:t>6</w:t>
             </w:r>
           </w:p>
@@ -361,21 +340,44 @@
         <w:tc>
           <w:tcPr>
             <w:tcW w:w="1790" w:type="dxa"/>
-          </w:tcPr>
-          <w:p>
-            <w:r>
+            <w:tcBorders/>
+            <w:shd w:fill="auto" w:val="clear"/>
+            <w:tcMar>
+              <w:left w:w="108" w:type="dxa"/>
+            </w:tcMar>
+          </w:tcPr>
+          <w:p>
+            <w:pPr>
+              <w:pStyle w:val="Normal"/>
+              <w:spacing w:lineRule="auto" w:line="240" w:before="0" w:after="0"/>
+              <w:rPr/>
+            </w:pPr>
+            <w:r>
+              <w:rPr/>
               <w:t>Allen</w:t>
             </w:r>
           </w:p>
         </w:tc>
       </w:tr>
       <w:tr>
+        <w:trPr/>
         <w:tc>
           <w:tcPr>
             <w:tcW w:w="6516" w:type="dxa"/>
-          </w:tcPr>
-          <w:p>
-            <w:r>
+            <w:tcBorders/>
+            <w:shd w:fill="auto" w:val="clear"/>
+            <w:tcMar>
+              <w:left w:w="108" w:type="dxa"/>
+            </w:tcMar>
+          </w:tcPr>
+          <w:p>
+            <w:pPr>
+              <w:pStyle w:val="Normal"/>
+              <w:spacing w:lineRule="auto" w:line="240" w:before="0" w:after="0"/>
+              <w:rPr/>
+            </w:pPr>
+            <w:r>
+              <w:rPr/>
               <w:t>Festlegen der Kenngrößen um Fehler zu ermitteln</w:t>
             </w:r>
           </w:p>
@@ -383,9 +385,20 @@
         <w:tc>
           <w:tcPr>
             <w:tcW w:w="992" w:type="dxa"/>
-          </w:tcPr>
-          <w:p>
-            <w:r>
+            <w:tcBorders/>
+            <w:shd w:fill="auto" w:val="clear"/>
+            <w:tcMar>
+              <w:left w:w="108" w:type="dxa"/>
+            </w:tcMar>
+          </w:tcPr>
+          <w:p>
+            <w:pPr>
+              <w:pStyle w:val="Normal"/>
+              <w:spacing w:lineRule="auto" w:line="240" w:before="0" w:after="0"/>
+              <w:rPr/>
+            </w:pPr>
+            <w:r>
+              <w:rPr/>
               <w:t>4</w:t>
             </w:r>
           </w:p>
@@ -393,9 +406,20 @@
         <w:tc>
           <w:tcPr>
             <w:tcW w:w="1790" w:type="dxa"/>
-          </w:tcPr>
-          <w:p>
-            <w:r>
+            <w:tcBorders/>
+            <w:shd w:fill="auto" w:val="clear"/>
+            <w:tcMar>
+              <w:left w:w="108" w:type="dxa"/>
+            </w:tcMar>
+          </w:tcPr>
+          <w:p>
+            <w:pPr>
+              <w:pStyle w:val="Normal"/>
+              <w:spacing w:lineRule="auto" w:line="240" w:before="0" w:after="0"/>
+              <w:rPr/>
+            </w:pPr>
+            <w:r>
+              <w:rPr/>
               <w:t>Mariella, Stefan</w:t>
             </w:r>
           </w:p>
@@ -403,14 +427,25 @@
       </w:tr>
       <w:tr>
         <w:trPr>
-          <w:trHeight w:val="85"/>
+          <w:trHeight w:val="85" w:hRule="atLeast"/>
         </w:trPr>
         <w:tc>
           <w:tcPr>
             <w:tcW w:w="6516" w:type="dxa"/>
-          </w:tcPr>
-          <w:p>
-            <w:r>
+            <w:tcBorders/>
+            <w:shd w:fill="auto" w:val="clear"/>
+            <w:tcMar>
+              <w:left w:w="108" w:type="dxa"/>
+            </w:tcMar>
+          </w:tcPr>
+          <w:p>
+            <w:pPr>
+              <w:pStyle w:val="Normal"/>
+              <w:spacing w:lineRule="auto" w:line="240" w:before="0" w:after="0"/>
+              <w:rPr/>
+            </w:pPr>
+            <w:r>
+              <w:rPr/>
               <w:t>Skript implementieren um Kenngrößen zu ermitteln und auszuwerten</w:t>
             </w:r>
           </w:p>
@@ -418,9 +453,20 @@
         <w:tc>
           <w:tcPr>
             <w:tcW w:w="992" w:type="dxa"/>
-          </w:tcPr>
-          <w:p>
-            <w:r>
+            <w:tcBorders/>
+            <w:shd w:fill="auto" w:val="clear"/>
+            <w:tcMar>
+              <w:left w:w="108" w:type="dxa"/>
+            </w:tcMar>
+          </w:tcPr>
+          <w:p>
+            <w:pPr>
+              <w:pStyle w:val="Normal"/>
+              <w:spacing w:lineRule="auto" w:line="240" w:before="0" w:after="0"/>
+              <w:rPr/>
+            </w:pPr>
+            <w:r>
+              <w:rPr/>
               <w:t>6</w:t>
             </w:r>
           </w:p>
@@ -428,24 +474,43 @@
         <w:tc>
           <w:tcPr>
             <w:tcW w:w="1790" w:type="dxa"/>
-          </w:tcPr>
-          <w:p>
-            <w:r>
+            <w:tcBorders/>
+            <w:shd w:fill="auto" w:val="clear"/>
+            <w:tcMar>
+              <w:left w:w="108" w:type="dxa"/>
+            </w:tcMar>
+          </w:tcPr>
+          <w:p>
+            <w:pPr>
+              <w:pStyle w:val="Normal"/>
+              <w:spacing w:lineRule="auto" w:line="240" w:before="0" w:after="0"/>
+              <w:rPr/>
+            </w:pPr>
+            <w:r>
+              <w:rPr/>
               <w:t>Mariella, Stefan</w:t>
             </w:r>
           </w:p>
         </w:tc>
       </w:tr>
       <w:tr>
+        <w:trPr/>
         <w:tc>
           <w:tcPr>
             <w:tcW w:w="9298" w:type="dxa"/>
             <w:gridSpan w:val="3"/>
-            <w:shd w:val="clear" w:color="auto" w:fill="D9D9D9" w:themeFill="background1" w:themeFillShade="D9"/>
-          </w:tcPr>
-          <w:p>
-            <w:pPr>
+            <w:tcBorders/>
+            <w:shd w:color="auto" w:fill="D9D9D9" w:themeFill="background1" w:themeFillShade="d9" w:val="clear"/>
+            <w:tcMar>
+              <w:left w:w="108" w:type="dxa"/>
+            </w:tcMar>
+          </w:tcPr>
+          <w:p>
+            <w:pPr>
+              <w:pStyle w:val="Normal"/>
+              <w:spacing w:lineRule="auto" w:line="240" w:before="0" w:after="0"/>
               <w:rPr>
+                <w:b/>
                 <w:b/>
               </w:rPr>
             </w:pPr>
@@ -459,12 +524,24 @@
         </w:tc>
       </w:tr>
       <w:tr>
+        <w:trPr/>
         <w:tc>
           <w:tcPr>
             <w:tcW w:w="6516" w:type="dxa"/>
-          </w:tcPr>
-          <w:p>
-            <w:r>
+            <w:tcBorders/>
+            <w:shd w:fill="auto" w:val="clear"/>
+            <w:tcMar>
+              <w:left w:w="108" w:type="dxa"/>
+            </w:tcMar>
+          </w:tcPr>
+          <w:p>
+            <w:pPr>
+              <w:pStyle w:val="Normal"/>
+              <w:spacing w:lineRule="auto" w:line="240" w:before="0" w:after="0"/>
+              <w:rPr/>
+            </w:pPr>
+            <w:r>
+              <w:rPr/>
               <w:t>Erstellen eines Histogramms</w:t>
             </w:r>
           </w:p>
@@ -472,9 +549,20 @@
         <w:tc>
           <w:tcPr>
             <w:tcW w:w="992" w:type="dxa"/>
-          </w:tcPr>
-          <w:p>
-            <w:r>
+            <w:tcBorders/>
+            <w:shd w:fill="auto" w:val="clear"/>
+            <w:tcMar>
+              <w:left w:w="108" w:type="dxa"/>
+            </w:tcMar>
+          </w:tcPr>
+          <w:p>
+            <w:pPr>
+              <w:pStyle w:val="Normal"/>
+              <w:spacing w:lineRule="auto" w:line="240" w:before="0" w:after="0"/>
+              <w:rPr/>
+            </w:pPr>
+            <w:r>
+              <w:rPr/>
               <w:t>4</w:t>
             </w:r>
           </w:p>
@@ -482,21 +570,44 @@
         <w:tc>
           <w:tcPr>
             <w:tcW w:w="1790" w:type="dxa"/>
-          </w:tcPr>
-          <w:p>
-            <w:r>
+            <w:tcBorders/>
+            <w:shd w:fill="auto" w:val="clear"/>
+            <w:tcMar>
+              <w:left w:w="108" w:type="dxa"/>
+            </w:tcMar>
+          </w:tcPr>
+          <w:p>
+            <w:pPr>
+              <w:pStyle w:val="Normal"/>
+              <w:spacing w:lineRule="auto" w:line="240" w:before="0" w:after="0"/>
+              <w:rPr/>
+            </w:pPr>
+            <w:r>
+              <w:rPr/>
               <w:t>Tom</w:t>
             </w:r>
           </w:p>
         </w:tc>
       </w:tr>
       <w:tr>
+        <w:trPr/>
         <w:tc>
           <w:tcPr>
             <w:tcW w:w="6516" w:type="dxa"/>
-          </w:tcPr>
-          <w:p>
-            <w:r>
+            <w:tcBorders/>
+            <w:shd w:fill="auto" w:val="clear"/>
+            <w:tcMar>
+              <w:left w:w="108" w:type="dxa"/>
+            </w:tcMar>
+          </w:tcPr>
+          <w:p>
+            <w:pPr>
+              <w:pStyle w:val="Normal"/>
+              <w:spacing w:lineRule="auto" w:line="240" w:before="0" w:after="0"/>
+              <w:rPr/>
+            </w:pPr>
+            <w:r>
+              <w:rPr/>
               <w:t>Methode zur Segmentierung bestimmen</w:t>
             </w:r>
           </w:p>
@@ -504,9 +615,20 @@
         <w:tc>
           <w:tcPr>
             <w:tcW w:w="992" w:type="dxa"/>
-          </w:tcPr>
-          <w:p>
-            <w:r>
+            <w:tcBorders/>
+            <w:shd w:fill="auto" w:val="clear"/>
+            <w:tcMar>
+              <w:left w:w="108" w:type="dxa"/>
+            </w:tcMar>
+          </w:tcPr>
+          <w:p>
+            <w:pPr>
+              <w:pStyle w:val="Normal"/>
+              <w:spacing w:lineRule="auto" w:line="240" w:before="0" w:after="0"/>
+              <w:rPr/>
+            </w:pPr>
+            <w:r>
+              <w:rPr/>
               <w:t>9</w:t>
             </w:r>
           </w:p>
@@ -514,21 +636,44 @@
         <w:tc>
           <w:tcPr>
             <w:tcW w:w="1790" w:type="dxa"/>
-          </w:tcPr>
-          <w:p>
-            <w:r>
+            <w:tcBorders/>
+            <w:shd w:fill="auto" w:val="clear"/>
+            <w:tcMar>
+              <w:left w:w="108" w:type="dxa"/>
+            </w:tcMar>
+          </w:tcPr>
+          <w:p>
+            <w:pPr>
+              <w:pStyle w:val="Normal"/>
+              <w:spacing w:lineRule="auto" w:line="240" w:before="0" w:after="0"/>
+              <w:rPr/>
+            </w:pPr>
+            <w:r>
+              <w:rPr/>
               <w:t>Tom</w:t>
             </w:r>
           </w:p>
         </w:tc>
       </w:tr>
       <w:tr>
+        <w:trPr/>
         <w:tc>
           <w:tcPr>
             <w:tcW w:w="6516" w:type="dxa"/>
-          </w:tcPr>
-          <w:p>
-            <w:r>
+            <w:tcBorders/>
+            <w:shd w:fill="auto" w:val="clear"/>
+            <w:tcMar>
+              <w:left w:w="108" w:type="dxa"/>
+            </w:tcMar>
+          </w:tcPr>
+          <w:p>
+            <w:pPr>
+              <w:pStyle w:val="Normal"/>
+              <w:spacing w:lineRule="auto" w:line="240" w:before="0" w:after="0"/>
+              <w:rPr/>
+            </w:pPr>
+            <w:r>
+              <w:rPr/>
               <w:t>Implementierung eines Moduls zur groben Segmentierung</w:t>
             </w:r>
           </w:p>
@@ -536,9 +681,20 @@
         <w:tc>
           <w:tcPr>
             <w:tcW w:w="992" w:type="dxa"/>
-          </w:tcPr>
-          <w:p>
-            <w:r>
+            <w:tcBorders/>
+            <w:shd w:fill="auto" w:val="clear"/>
+            <w:tcMar>
+              <w:left w:w="108" w:type="dxa"/>
+            </w:tcMar>
+          </w:tcPr>
+          <w:p>
+            <w:pPr>
+              <w:pStyle w:val="Normal"/>
+              <w:spacing w:lineRule="auto" w:line="240" w:before="0" w:after="0"/>
+              <w:rPr/>
+            </w:pPr>
+            <w:r>
+              <w:rPr/>
               <w:t>6</w:t>
             </w:r>
           </w:p>
@@ -546,24 +702,43 @@
         <w:tc>
           <w:tcPr>
             <w:tcW w:w="1790" w:type="dxa"/>
-          </w:tcPr>
-          <w:p>
-            <w:r>
+            <w:tcBorders/>
+            <w:shd w:fill="auto" w:val="clear"/>
+            <w:tcMar>
+              <w:left w:w="108" w:type="dxa"/>
+            </w:tcMar>
+          </w:tcPr>
+          <w:p>
+            <w:pPr>
+              <w:pStyle w:val="Normal"/>
+              <w:spacing w:lineRule="auto" w:line="240" w:before="0" w:after="0"/>
+              <w:rPr/>
+            </w:pPr>
+            <w:r>
+              <w:rPr/>
               <w:t>Tom</w:t>
             </w:r>
           </w:p>
         </w:tc>
       </w:tr>
       <w:tr>
+        <w:trPr/>
         <w:tc>
           <w:tcPr>
             <w:tcW w:w="9298" w:type="dxa"/>
             <w:gridSpan w:val="3"/>
-            <w:shd w:val="clear" w:color="auto" w:fill="D9D9D9" w:themeFill="background1" w:themeFillShade="D9"/>
-          </w:tcPr>
-          <w:p>
-            <w:pPr>
+            <w:tcBorders/>
+            <w:shd w:color="auto" w:fill="D9D9D9" w:themeFill="background1" w:themeFillShade="d9" w:val="clear"/>
+            <w:tcMar>
+              <w:left w:w="108" w:type="dxa"/>
+            </w:tcMar>
+          </w:tcPr>
+          <w:p>
+            <w:pPr>
+              <w:pStyle w:val="Normal"/>
+              <w:spacing w:lineRule="auto" w:line="240" w:before="0" w:after="0"/>
               <w:rPr>
+                <w:b/>
                 <w:b/>
               </w:rPr>
             </w:pPr>
@@ -578,14 +753,23 @@
       </w:tr>
       <w:tr>
         <w:trPr>
-          <w:trHeight w:val="70"/>
+          <w:trHeight w:val="70" w:hRule="atLeast"/>
         </w:trPr>
         <w:tc>
           <w:tcPr>
             <w:tcW w:w="6516" w:type="dxa"/>
-            <w:hideMark/>
-          </w:tcPr>
-          <w:p>
+            <w:tcBorders/>
+            <w:shd w:fill="auto" w:val="clear"/>
+            <w:tcMar>
+              <w:left w:w="108" w:type="dxa"/>
+            </w:tcMar>
+          </w:tcPr>
+          <w:p>
+            <w:pPr>
+              <w:pStyle w:val="Normal"/>
+              <w:spacing w:lineRule="auto" w:line="240" w:before="0" w:after="0"/>
+              <w:rPr/>
+            </w:pPr>
             <w:r>
               <w:rPr>
                 <w:bCs/>
@@ -597,9 +781,18 @@
         <w:tc>
           <w:tcPr>
             <w:tcW w:w="992" w:type="dxa"/>
-            <w:hideMark/>
-          </w:tcPr>
-          <w:p>
+            <w:tcBorders/>
+            <w:shd w:fill="auto" w:val="clear"/>
+            <w:tcMar>
+              <w:left w:w="108" w:type="dxa"/>
+            </w:tcMar>
+          </w:tcPr>
+          <w:p>
+            <w:pPr>
+              <w:pStyle w:val="Normal"/>
+              <w:spacing w:lineRule="auto" w:line="240" w:before="0" w:after="0"/>
+              <w:rPr/>
+            </w:pPr>
             <w:r>
               <w:rPr>
                 <w:bCs/>
@@ -611,32 +804,46 @@
         <w:tc>
           <w:tcPr>
             <w:tcW w:w="1790" w:type="dxa"/>
-            <w:hideMark/>
-          </w:tcPr>
-          <w:p>
+            <w:tcBorders/>
+            <w:shd w:fill="auto" w:val="clear"/>
+            <w:tcMar>
+              <w:left w:w="108" w:type="dxa"/>
+            </w:tcMar>
+          </w:tcPr>
+          <w:p>
+            <w:pPr>
+              <w:pStyle w:val="Normal"/>
+              <w:spacing w:lineRule="auto" w:line="240" w:before="0" w:after="0"/>
+              <w:rPr/>
+            </w:pPr>
             <w:r>
               <w:rPr>
                 <w:bCs/>
               </w:rPr>
-              <w:t>A</w:t>
-            </w:r>
-            <w:r>
-              <w:rPr>
-                <w:bCs/>
-              </w:rPr>
-              <w:t>llen</w:t>
+              <w:t>Allen</w:t>
             </w:r>
           </w:p>
         </w:tc>
       </w:tr>
       <w:tr>
+        <w:trPr/>
         <w:tc>
           <w:tcPr>
             <w:tcW w:w="6516" w:type="dxa"/>
-            <w:hideMark/>
-          </w:tcPr>
-          <w:p>
-            <w:r>
+            <w:tcBorders/>
+            <w:shd w:fill="auto" w:val="clear"/>
+            <w:tcMar>
+              <w:left w:w="108" w:type="dxa"/>
+            </w:tcMar>
+          </w:tcPr>
+          <w:p>
+            <w:pPr>
+              <w:pStyle w:val="Normal"/>
+              <w:spacing w:lineRule="auto" w:line="240" w:before="0" w:after="0"/>
+              <w:rPr/>
+            </w:pPr>
+            <w:r>
+              <w:rPr/>
               <w:t>Potentielle Randentfernung</w:t>
             </w:r>
           </w:p>
@@ -644,10 +851,20 @@
         <w:tc>
           <w:tcPr>
             <w:tcW w:w="992" w:type="dxa"/>
-            <w:hideMark/>
-          </w:tcPr>
-          <w:p>
-            <w:r>
+            <w:tcBorders/>
+            <w:shd w:fill="auto" w:val="clear"/>
+            <w:tcMar>
+              <w:left w:w="108" w:type="dxa"/>
+            </w:tcMar>
+          </w:tcPr>
+          <w:p>
+            <w:pPr>
+              <w:pStyle w:val="Normal"/>
+              <w:spacing w:lineRule="auto" w:line="240" w:before="0" w:after="0"/>
+              <w:rPr/>
+            </w:pPr>
+            <w:r>
+              <w:rPr/>
               <w:t>3</w:t>
             </w:r>
           </w:p>
@@ -655,23 +872,44 @@
         <w:tc>
           <w:tcPr>
             <w:tcW w:w="1790" w:type="dxa"/>
-            <w:hideMark/>
-          </w:tcPr>
-          <w:p>
-            <w:r>
+            <w:tcBorders/>
+            <w:shd w:fill="auto" w:val="clear"/>
+            <w:tcMar>
+              <w:left w:w="108" w:type="dxa"/>
+            </w:tcMar>
+          </w:tcPr>
+          <w:p>
+            <w:pPr>
+              <w:pStyle w:val="Normal"/>
+              <w:spacing w:lineRule="auto" w:line="240" w:before="0" w:after="0"/>
+              <w:rPr/>
+            </w:pPr>
+            <w:r>
+              <w:rPr/>
               <w:t>Tom</w:t>
             </w:r>
           </w:p>
         </w:tc>
       </w:tr>
       <w:tr>
+        <w:trPr/>
         <w:tc>
           <w:tcPr>
             <w:tcW w:w="6516" w:type="dxa"/>
-            <w:hideMark/>
-          </w:tcPr>
-          <w:p>
-            <w:r>
+            <w:tcBorders/>
+            <w:shd w:fill="auto" w:val="clear"/>
+            <w:tcMar>
+              <w:left w:w="108" w:type="dxa"/>
+            </w:tcMar>
+          </w:tcPr>
+          <w:p>
+            <w:pPr>
+              <w:pStyle w:val="Normal"/>
+              <w:spacing w:lineRule="auto" w:line="240" w:before="0" w:after="0"/>
+              <w:rPr/>
+            </w:pPr>
+            <w:r>
+              <w:rPr/>
               <w:t>Fehlerwertermittlung</w:t>
             </w:r>
           </w:p>
@@ -679,10 +917,20 @@
         <w:tc>
           <w:tcPr>
             <w:tcW w:w="992" w:type="dxa"/>
-            <w:hideMark/>
-          </w:tcPr>
-          <w:p>
-            <w:r>
+            <w:tcBorders/>
+            <w:shd w:fill="auto" w:val="clear"/>
+            <w:tcMar>
+              <w:left w:w="108" w:type="dxa"/>
+            </w:tcMar>
+          </w:tcPr>
+          <w:p>
+            <w:pPr>
+              <w:pStyle w:val="Normal"/>
+              <w:spacing w:lineRule="auto" w:line="240" w:before="0" w:after="0"/>
+              <w:rPr/>
+            </w:pPr>
+            <w:r>
+              <w:rPr/>
               <w:t>5</w:t>
             </w:r>
           </w:p>
@@ -690,37 +938,69 @@
         <w:tc>
           <w:tcPr>
             <w:tcW w:w="1790" w:type="dxa"/>
-            <w:hideMark/>
-          </w:tcPr>
-          <w:p>
-            <w:r>
+            <w:tcBorders/>
+            <w:shd w:fill="auto" w:val="clear"/>
+            <w:tcMar>
+              <w:left w:w="108" w:type="dxa"/>
+            </w:tcMar>
+          </w:tcPr>
+          <w:p>
+            <w:pPr>
+              <w:pStyle w:val="Normal"/>
+              <w:spacing w:lineRule="auto" w:line="240" w:before="0" w:after="0"/>
+              <w:rPr/>
+            </w:pPr>
+            <w:r>
+              <w:rPr/>
               <w:t>Stefan</w:t>
             </w:r>
           </w:p>
         </w:tc>
       </w:tr>
       <w:tr>
+        <w:trPr/>
         <w:tc>
           <w:tcPr>
             <w:tcW w:w="9298" w:type="dxa"/>
             <w:gridSpan w:val="3"/>
-            <w:hideMark/>
-          </w:tcPr>
-          <w:p>
-            <w:r>
+            <w:tcBorders/>
+            <w:shd w:fill="auto" w:val="clear"/>
+            <w:tcMar>
+              <w:left w:w="108" w:type="dxa"/>
+            </w:tcMar>
+          </w:tcPr>
+          <w:p>
+            <w:pPr>
+              <w:pStyle w:val="Normal"/>
+              <w:spacing w:lineRule="auto" w:line="240" w:before="0" w:after="0"/>
+              <w:rPr/>
+            </w:pPr>
+            <w:r>
+              <w:rPr/>
               <w:t>Unterschiedliche Algorithmen für verschiedene Formen</w:t>
             </w:r>
           </w:p>
         </w:tc>
       </w:tr>
       <w:tr>
+        <w:trPr/>
         <w:tc>
           <w:tcPr>
             <w:tcW w:w="6516" w:type="dxa"/>
-            <w:hideMark/>
-          </w:tcPr>
-          <w:p>
-            <w:r>
+            <w:tcBorders/>
+            <w:shd w:fill="auto" w:val="clear"/>
+            <w:tcMar>
+              <w:left w:w="108" w:type="dxa"/>
+            </w:tcMar>
+          </w:tcPr>
+          <w:p>
+            <w:pPr>
+              <w:pStyle w:val="Normal"/>
+              <w:spacing w:lineRule="auto" w:line="240" w:before="0" w:after="0"/>
+              <w:rPr/>
+            </w:pPr>
+            <w:r>
+              <w:rPr/>
               <w:tab/>
               <w:t>Rechteck</w:t>
             </w:r>
@@ -729,10 +1009,20 @@
         <w:tc>
           <w:tcPr>
             <w:tcW w:w="992" w:type="dxa"/>
-            <w:hideMark/>
-          </w:tcPr>
-          <w:p>
-            <w:r>
+            <w:tcBorders/>
+            <w:shd w:fill="auto" w:val="clear"/>
+            <w:tcMar>
+              <w:left w:w="108" w:type="dxa"/>
+            </w:tcMar>
+          </w:tcPr>
+          <w:p>
+            <w:pPr>
+              <w:pStyle w:val="Normal"/>
+              <w:spacing w:lineRule="auto" w:line="240" w:before="0" w:after="0"/>
+              <w:rPr/>
+            </w:pPr>
+            <w:r>
+              <w:rPr/>
               <w:t>8</w:t>
             </w:r>
           </w:p>
@@ -740,10 +1030,20 @@
         <w:tc>
           <w:tcPr>
             <w:tcW w:w="1790" w:type="dxa"/>
-            <w:hideMark/>
-          </w:tcPr>
-          <w:p>
-            <w:r>
+            <w:tcBorders/>
+            <w:shd w:fill="auto" w:val="clear"/>
+            <w:tcMar>
+              <w:left w:w="108" w:type="dxa"/>
+            </w:tcMar>
+          </w:tcPr>
+          <w:p>
+            <w:pPr>
+              <w:pStyle w:val="Normal"/>
+              <w:spacing w:lineRule="auto" w:line="240" w:before="0" w:after="0"/>
+              <w:rPr/>
+            </w:pPr>
+            <w:r>
+              <w:rPr/>
               <w:t>Stefan</w:t>
             </w:r>
           </w:p>
@@ -751,19 +1051,27 @@
       </w:tr>
       <w:tr>
         <w:trPr>
-          <w:trHeight w:val="70"/>
+          <w:trHeight w:val="70" w:hRule="atLeast"/>
         </w:trPr>
         <w:tc>
           <w:tcPr>
             <w:tcW w:w="6516" w:type="dxa"/>
-            <w:hideMark/>
-          </w:tcPr>
-          <w:p>
-            <w:r>
+            <w:tcBorders/>
+            <w:shd w:fill="auto" w:val="clear"/>
+            <w:tcMar>
+              <w:left w:w="108" w:type="dxa"/>
+            </w:tcMar>
+          </w:tcPr>
+          <w:p>
+            <w:pPr>
+              <w:pStyle w:val="Normal"/>
+              <w:spacing w:lineRule="auto" w:line="240" w:before="0" w:after="0"/>
+              <w:rPr/>
+            </w:pPr>
+            <w:r>
+              <w:rPr/>
               <w:tab/>
               <w:t>Oval</w:t>
-            </w:r>
-            <w:r>
               <w:tab/>
             </w:r>
           </w:p>
@@ -771,10 +1079,20 @@
         <w:tc>
           <w:tcPr>
             <w:tcW w:w="992" w:type="dxa"/>
-            <w:hideMark/>
-          </w:tcPr>
-          <w:p>
-            <w:r>
+            <w:tcBorders/>
+            <w:shd w:fill="auto" w:val="clear"/>
+            <w:tcMar>
+              <w:left w:w="108" w:type="dxa"/>
+            </w:tcMar>
+          </w:tcPr>
+          <w:p>
+            <w:pPr>
+              <w:pStyle w:val="Normal"/>
+              <w:spacing w:lineRule="auto" w:line="240" w:before="0" w:after="0"/>
+              <w:rPr/>
+            </w:pPr>
+            <w:r>
+              <w:rPr/>
               <w:t>5</w:t>
             </w:r>
           </w:p>
@@ -782,10 +1100,20 @@
         <w:tc>
           <w:tcPr>
             <w:tcW w:w="1790" w:type="dxa"/>
-            <w:hideMark/>
-          </w:tcPr>
-          <w:p>
-            <w:r>
+            <w:tcBorders/>
+            <w:shd w:fill="auto" w:val="clear"/>
+            <w:tcMar>
+              <w:left w:w="108" w:type="dxa"/>
+            </w:tcMar>
+          </w:tcPr>
+          <w:p>
+            <w:pPr>
+              <w:pStyle w:val="Normal"/>
+              <w:spacing w:lineRule="auto" w:line="240" w:before="0" w:after="0"/>
+              <w:rPr/>
+            </w:pPr>
+            <w:r>
+              <w:rPr/>
               <w:t>Tom</w:t>
             </w:r>
           </w:p>
@@ -793,15 +1121,25 @@
       </w:tr>
       <w:tr>
         <w:trPr>
-          <w:trHeight w:val="70"/>
+          <w:trHeight w:val="70" w:hRule="atLeast"/>
         </w:trPr>
         <w:tc>
           <w:tcPr>
             <w:tcW w:w="6516" w:type="dxa"/>
-            <w:hideMark/>
-          </w:tcPr>
-          <w:p>
-            <w:r>
+            <w:tcBorders/>
+            <w:shd w:fill="auto" w:val="clear"/>
+            <w:tcMar>
+              <w:left w:w="108" w:type="dxa"/>
+            </w:tcMar>
+          </w:tcPr>
+          <w:p>
+            <w:pPr>
+              <w:pStyle w:val="Normal"/>
+              <w:spacing w:lineRule="auto" w:line="240" w:before="0" w:after="0"/>
+              <w:rPr/>
+            </w:pPr>
+            <w:r>
+              <w:rPr/>
               <w:tab/>
               <w:t>Kreis</w:t>
             </w:r>
@@ -810,10 +1148,20 @@
         <w:tc>
           <w:tcPr>
             <w:tcW w:w="992" w:type="dxa"/>
-            <w:hideMark/>
-          </w:tcPr>
-          <w:p>
-            <w:r>
+            <w:tcBorders/>
+            <w:shd w:fill="auto" w:val="clear"/>
+            <w:tcMar>
+              <w:left w:w="108" w:type="dxa"/>
+            </w:tcMar>
+          </w:tcPr>
+          <w:p>
+            <w:pPr>
+              <w:pStyle w:val="Normal"/>
+              <w:spacing w:lineRule="auto" w:line="240" w:before="0" w:after="0"/>
+              <w:rPr/>
+            </w:pPr>
+            <w:r>
+              <w:rPr/>
               <w:t>3</w:t>
             </w:r>
           </w:p>
@@ -821,10 +1169,20 @@
         <w:tc>
           <w:tcPr>
             <w:tcW w:w="1790" w:type="dxa"/>
-            <w:hideMark/>
-          </w:tcPr>
-          <w:p>
-            <w:r>
+            <w:tcBorders/>
+            <w:shd w:fill="auto" w:val="clear"/>
+            <w:tcMar>
+              <w:left w:w="108" w:type="dxa"/>
+            </w:tcMar>
+          </w:tcPr>
+          <w:p>
+            <w:pPr>
+              <w:pStyle w:val="Normal"/>
+              <w:spacing w:lineRule="auto" w:line="240" w:before="0" w:after="0"/>
+              <w:rPr/>
+            </w:pPr>
+            <w:r>
+              <w:rPr/>
               <w:t>Mariella</w:t>
             </w:r>
           </w:p>
@@ -832,15 +1190,25 @@
       </w:tr>
       <w:tr>
         <w:trPr>
-          <w:trHeight w:val="70"/>
+          <w:trHeight w:val="70" w:hRule="atLeast"/>
         </w:trPr>
         <w:tc>
           <w:tcPr>
             <w:tcW w:w="6516" w:type="dxa"/>
-            <w:hideMark/>
-          </w:tcPr>
-          <w:p>
-            <w:r>
+            <w:tcBorders/>
+            <w:shd w:fill="auto" w:val="clear"/>
+            <w:tcMar>
+              <w:left w:w="108" w:type="dxa"/>
+            </w:tcMar>
+          </w:tcPr>
+          <w:p>
+            <w:pPr>
+              <w:pStyle w:val="Normal"/>
+              <w:spacing w:lineRule="auto" w:line="240" w:before="0" w:after="0"/>
+              <w:rPr/>
+            </w:pPr>
+            <w:r>
+              <w:rPr/>
               <w:tab/>
               <w:t>sonstige Formen (z.B. Dreieck)</w:t>
             </w:r>
@@ -849,10 +1217,20 @@
         <w:tc>
           <w:tcPr>
             <w:tcW w:w="992" w:type="dxa"/>
-            <w:hideMark/>
-          </w:tcPr>
-          <w:p>
-            <w:r>
+            <w:tcBorders/>
+            <w:shd w:fill="auto" w:val="clear"/>
+            <w:tcMar>
+              <w:left w:w="108" w:type="dxa"/>
+            </w:tcMar>
+          </w:tcPr>
+          <w:p>
+            <w:pPr>
+              <w:pStyle w:val="Normal"/>
+              <w:spacing w:lineRule="auto" w:line="240" w:before="0" w:after="0"/>
+              <w:rPr/>
+            </w:pPr>
+            <w:r>
+              <w:rPr/>
               <w:t>2</w:t>
             </w:r>
           </w:p>
@@ -860,29 +1238,46 @@
         <w:tc>
           <w:tcPr>
             <w:tcW w:w="1790" w:type="dxa"/>
-            <w:hideMark/>
-          </w:tcPr>
-          <w:p>
-            <w:r>
-              <w:t>A</w:t>
-            </w:r>
-            <w:r>
-              <w:t>llen</w:t>
+            <w:tcBorders/>
+            <w:shd w:fill="auto" w:val="clear"/>
+            <w:tcMar>
+              <w:left w:w="108" w:type="dxa"/>
+            </w:tcMar>
+          </w:tcPr>
+          <w:p>
+            <w:pPr>
+              <w:pStyle w:val="Normal"/>
+              <w:spacing w:lineRule="auto" w:line="240" w:before="0" w:after="0"/>
+              <w:rPr/>
+            </w:pPr>
+            <w:r>
+              <w:rPr/>
+              <w:t>Allen</w:t>
             </w:r>
           </w:p>
         </w:tc>
       </w:tr>
       <w:tr>
         <w:trPr>
-          <w:trHeight w:val="70"/>
+          <w:trHeight w:val="70" w:hRule="atLeast"/>
         </w:trPr>
         <w:tc>
           <w:tcPr>
             <w:tcW w:w="6516" w:type="dxa"/>
-            <w:hideMark/>
-          </w:tcPr>
-          <w:p>
-            <w:r>
+            <w:tcBorders/>
+            <w:shd w:fill="auto" w:val="clear"/>
+            <w:tcMar>
+              <w:left w:w="108" w:type="dxa"/>
+            </w:tcMar>
+          </w:tcPr>
+          <w:p>
+            <w:pPr>
+              <w:pStyle w:val="Normal"/>
+              <w:spacing w:lineRule="auto" w:line="240" w:before="0" w:after="0"/>
+              <w:rPr/>
+            </w:pPr>
+            <w:r>
+              <w:rPr/>
               <w:t>Besten Algorithmus automatisch erkennen und auswählen</w:t>
             </w:r>
           </w:p>
@@ -890,10 +1285,20 @@
         <w:tc>
           <w:tcPr>
             <w:tcW w:w="992" w:type="dxa"/>
-            <w:hideMark/>
-          </w:tcPr>
-          <w:p>
-            <w:r>
+            <w:tcBorders/>
+            <w:shd w:fill="auto" w:val="clear"/>
+            <w:tcMar>
+              <w:left w:w="108" w:type="dxa"/>
+            </w:tcMar>
+          </w:tcPr>
+          <w:p>
+            <w:pPr>
+              <w:pStyle w:val="Normal"/>
+              <w:spacing w:lineRule="auto" w:line="240" w:before="0" w:after="0"/>
+              <w:rPr/>
+            </w:pPr>
+            <w:r>
+              <w:rPr/>
               <w:t>6</w:t>
             </w:r>
           </w:p>
@@ -901,10 +1306,20 @@
         <w:tc>
           <w:tcPr>
             <w:tcW w:w="1790" w:type="dxa"/>
-            <w:hideMark/>
-          </w:tcPr>
-          <w:p>
-            <w:r>
+            <w:tcBorders/>
+            <w:shd w:fill="auto" w:val="clear"/>
+            <w:tcMar>
+              <w:left w:w="108" w:type="dxa"/>
+            </w:tcMar>
+          </w:tcPr>
+          <w:p>
+            <w:pPr>
+              <w:pStyle w:val="Normal"/>
+              <w:spacing w:lineRule="auto" w:line="240" w:before="0" w:after="0"/>
+              <w:rPr/>
+            </w:pPr>
+            <w:r>
+              <w:rPr/>
               <w:t>Mariella</w:t>
             </w:r>
           </w:p>
@@ -912,42 +1327,69 @@
       </w:tr>
       <w:tr>
         <w:trPr>
-          <w:trHeight w:val="70"/>
+          <w:trHeight w:val="70" w:hRule="atLeast"/>
         </w:trPr>
         <w:tc>
           <w:tcPr>
             <w:tcW w:w="9298" w:type="dxa"/>
             <w:gridSpan w:val="3"/>
-            <w:shd w:val="clear" w:color="auto" w:fill="D9D9D9" w:themeFill="background1" w:themeFillShade="D9"/>
-            <w:hideMark/>
-          </w:tcPr>
-          <w:p>
-            <w:pPr>
-              <w:rPr>
-                <w:b/>
-              </w:rPr>
+            <w:tcBorders/>
+            <w:shd w:color="auto" w:fill="D9D9D9" w:themeFill="background1" w:themeFillShade="d9" w:val="clear"/>
+            <w:tcMar>
+              <w:left w:w="108" w:type="dxa"/>
+            </w:tcMar>
+          </w:tcPr>
+          <w:p>
+            <w:pPr>
+              <w:pStyle w:val="Normal"/>
+              <w:spacing w:lineRule="auto" w:line="240" w:before="0" w:after="0"/>
+              <w:rPr/>
             </w:pPr>
             <w:r>
               <w:rPr>
                 <w:b/>
                 <w:bCs/>
               </w:rPr>
-              <w:t>Gesichtserkennung (bis 25.07.2018)</w:t>
+              <w:t>Gesichts</w:t>
+            </w:r>
+            <w:r>
+              <w:rPr>
+                <w:b/>
+                <w:bCs/>
+              </w:rPr>
+              <w:t>detektion</w:t>
+            </w:r>
+            <w:r>
+              <w:rPr>
+                <w:b/>
+                <w:bCs/>
+              </w:rPr>
+              <w:t xml:space="preserve"> (bis 25.07.2018)</w:t>
             </w:r>
           </w:p>
         </w:tc>
       </w:tr>
       <w:tr>
         <w:trPr>
-          <w:trHeight w:val="70"/>
+          <w:trHeight w:val="70" w:hRule="atLeast"/>
         </w:trPr>
         <w:tc>
           <w:tcPr>
             <w:tcW w:w="6516" w:type="dxa"/>
-            <w:hideMark/>
-          </w:tcPr>
-          <w:p>
-            <w:r>
+            <w:tcBorders/>
+            <w:shd w:fill="auto" w:val="clear"/>
+            <w:tcMar>
+              <w:left w:w="108" w:type="dxa"/>
+            </w:tcMar>
+          </w:tcPr>
+          <w:p>
+            <w:pPr>
+              <w:pStyle w:val="Normal"/>
+              <w:spacing w:lineRule="auto" w:line="240" w:before="0" w:after="0"/>
+              <w:rPr/>
+            </w:pPr>
+            <w:r>
+              <w:rPr/>
               <w:t>Methodenrecherche</w:t>
             </w:r>
           </w:p>
@@ -955,10 +1397,20 @@
         <w:tc>
           <w:tcPr>
             <w:tcW w:w="992" w:type="dxa"/>
-            <w:hideMark/>
-          </w:tcPr>
-          <w:p>
-            <w:r>
+            <w:tcBorders/>
+            <w:shd w:fill="auto" w:val="clear"/>
+            <w:tcMar>
+              <w:left w:w="108" w:type="dxa"/>
+            </w:tcMar>
+          </w:tcPr>
+          <w:p>
+            <w:pPr>
+              <w:pStyle w:val="Normal"/>
+              <w:spacing w:lineRule="auto" w:line="240" w:before="0" w:after="0"/>
+              <w:rPr/>
+            </w:pPr>
+            <w:r>
+              <w:rPr/>
               <w:t>8</w:t>
             </w:r>
           </w:p>
@@ -966,26 +1418,44 @@
         <w:tc>
           <w:tcPr>
             <w:tcW w:w="1790" w:type="dxa"/>
-            <w:hideMark/>
-          </w:tcPr>
-          <w:p>
-            <w:r>
-              <w:t>A</w:t>
-            </w:r>
-            <w:r>
-              <w:t>llen</w:t>
+            <w:tcBorders/>
+            <w:shd w:fill="auto" w:val="clear"/>
+            <w:tcMar>
+              <w:left w:w="108" w:type="dxa"/>
+            </w:tcMar>
+          </w:tcPr>
+          <w:p>
+            <w:pPr>
+              <w:pStyle w:val="Normal"/>
+              <w:spacing w:lineRule="auto" w:line="240" w:before="0" w:after="0"/>
+              <w:rPr/>
+            </w:pPr>
+            <w:r>
+              <w:rPr/>
+              <w:t>Allen</w:t>
             </w:r>
           </w:p>
         </w:tc>
       </w:tr>
       <w:tr>
+        <w:trPr/>
         <w:tc>
           <w:tcPr>
             <w:tcW w:w="6516" w:type="dxa"/>
-            <w:hideMark/>
-          </w:tcPr>
-          <w:p>
-            <w:r>
+            <w:tcBorders/>
+            <w:shd w:fill="auto" w:val="clear"/>
+            <w:tcMar>
+              <w:left w:w="108" w:type="dxa"/>
+            </w:tcMar>
+          </w:tcPr>
+          <w:p>
+            <w:pPr>
+              <w:pStyle w:val="Normal"/>
+              <w:spacing w:lineRule="auto" w:line="240" w:before="0" w:after="0"/>
+              <w:rPr/>
+            </w:pPr>
+            <w:r>
+              <w:rPr/>
               <w:t>Implementierung</w:t>
             </w:r>
           </w:p>
@@ -993,10 +1463,20 @@
         <w:tc>
           <w:tcPr>
             <w:tcW w:w="992" w:type="dxa"/>
-            <w:hideMark/>
-          </w:tcPr>
-          <w:p>
-            <w:r>
+            <w:tcBorders/>
+            <w:shd w:fill="auto" w:val="clear"/>
+            <w:tcMar>
+              <w:left w:w="108" w:type="dxa"/>
+            </w:tcMar>
+          </w:tcPr>
+          <w:p>
+            <w:pPr>
+              <w:pStyle w:val="Normal"/>
+              <w:spacing w:lineRule="auto" w:line="240" w:before="0" w:after="0"/>
+              <w:rPr/>
+            </w:pPr>
+            <w:r>
+              <w:rPr/>
               <w:t>5</w:t>
             </w:r>
           </w:p>
@@ -1005,23 +1485,44 @@
           <w:tcPr>
             <w:tcW w:w="1790" w:type="dxa"/>
             <w:vMerge w:val="restart"/>
-            <w:hideMark/>
-          </w:tcPr>
-          <w:p>
-            <w:r>
+            <w:tcBorders/>
+            <w:shd w:fill="auto" w:val="clear"/>
+            <w:tcMar>
+              <w:left w:w="108" w:type="dxa"/>
+            </w:tcMar>
+          </w:tcPr>
+          <w:p>
+            <w:pPr>
+              <w:pStyle w:val="Normal"/>
+              <w:spacing w:lineRule="auto" w:line="240" w:before="0" w:after="0"/>
+              <w:rPr/>
+            </w:pPr>
+            <w:r>
+              <w:rPr/>
               <w:t>Abhängig von Projektfortschritt</w:t>
             </w:r>
           </w:p>
         </w:tc>
       </w:tr>
       <w:tr>
+        <w:trPr/>
         <w:tc>
           <w:tcPr>
             <w:tcW w:w="6516" w:type="dxa"/>
-            <w:hideMark/>
-          </w:tcPr>
-          <w:p>
-            <w:r>
+            <w:tcBorders/>
+            <w:shd w:fill="auto" w:val="clear"/>
+            <w:tcMar>
+              <w:left w:w="108" w:type="dxa"/>
+            </w:tcMar>
+          </w:tcPr>
+          <w:p>
+            <w:pPr>
+              <w:pStyle w:val="Normal"/>
+              <w:spacing w:lineRule="auto" w:line="240" w:before="0" w:after="0"/>
+              <w:rPr/>
+            </w:pPr>
+            <w:r>
+              <w:rPr/>
               <w:t>Vergleich mit bestehenden Tools (Google Fotos)</w:t>
             </w:r>
           </w:p>
@@ -1029,10 +1530,20 @@
         <w:tc>
           <w:tcPr>
             <w:tcW w:w="992" w:type="dxa"/>
-            <w:hideMark/>
-          </w:tcPr>
-          <w:p>
-            <w:r>
+            <w:tcBorders/>
+            <w:shd w:fill="auto" w:val="clear"/>
+            <w:tcMar>
+              <w:left w:w="108" w:type="dxa"/>
+            </w:tcMar>
+          </w:tcPr>
+          <w:p>
+            <w:pPr>
+              <w:pStyle w:val="Normal"/>
+              <w:spacing w:lineRule="auto" w:line="240" w:before="0" w:after="0"/>
+              <w:rPr/>
+            </w:pPr>
+            <w:r>
+              <w:rPr/>
               <w:t>3</w:t>
             </w:r>
           </w:p>
@@ -1040,55 +1551,78 @@
         <w:tc>
           <w:tcPr>
             <w:tcW w:w="1790" w:type="dxa"/>
-            <w:vMerge/>
-            <w:hideMark/>
-          </w:tcPr>
-          <w:p/>
+            <w:vMerge w:val="continue"/>
+            <w:tcBorders/>
+            <w:shd w:fill="auto" w:val="clear"/>
+            <w:tcMar>
+              <w:left w:w="108" w:type="dxa"/>
+            </w:tcMar>
+          </w:tcPr>
+          <w:p>
+            <w:pPr>
+              <w:pStyle w:val="Normal"/>
+              <w:spacing w:lineRule="auto" w:line="240" w:before="0" w:after="0"/>
+              <w:rPr/>
+            </w:pPr>
+            <w:r>
+              <w:rPr/>
+            </w:r>
+          </w:p>
         </w:tc>
       </w:tr>
     </w:tbl>
     <w:p>
-      <w:bookmarkStart w:id="0" w:name="_GoBack"/>
-      <w:bookmarkEnd w:id="0"/>
+      <w:pPr>
+        <w:pStyle w:val="Normal"/>
+        <w:widowControl/>
+        <w:bidi w:val="0"/>
+        <w:spacing w:lineRule="auto" w:line="259" w:before="0" w:after="160"/>
+        <w:jc w:val="left"/>
+        <w:rPr/>
+      </w:pPr>
+      <w:r>
+        <w:rPr/>
+      </w:r>
     </w:p>
     <w:sectPr>
+      <w:type w:val="nextPage"/>
       <w:pgSz w:w="11906" w:h="16838"/>
-      <w:pgMar w:top="1417" w:right="1417" w:bottom="1134" w:left="1417" w:header="708" w:footer="708" w:gutter="0"/>
-      <w:cols w:space="708"/>
-      <w:docGrid w:linePitch="360"/>
+      <w:pgMar w:left="1417" w:right="1417" w:header="0" w:top="1417" w:footer="0" w:bottom="1134" w:gutter="0"/>
+      <w:pgNumType w:fmt="decimal"/>
+      <w:formProt w:val="false"/>
+      <w:textDirection w:val="lrTb"/>
+      <w:docGrid w:type="default" w:linePitch="360" w:charSpace="4294965247"/>
     </w:sectPr>
   </w:body>
 </w:document>
 </file>
 
 <file path=word/styles.xml><?xml version="1.0" encoding="utf-8"?>
-<w:styles xmlns:mc="http://schemas.openxmlformats.org/markup-compatibility/2006" xmlns:r="http://schemas.openxmlformats.org/officeDocument/2006/relationships" xmlns:w="http://schemas.openxmlformats.org/wordprocessingml/2006/main" xmlns:w14="http://schemas.microsoft.com/office/word/2010/wordml" xmlns:w15="http://schemas.microsoft.com/office/word/2012/wordml" xmlns:w16cid="http://schemas.microsoft.com/office/word/2016/wordml/cid" xmlns:w16se="http://schemas.microsoft.com/office/word/2015/wordml/symex" mc:Ignorable="w14 w15 w16se w16cid">
+<w:styles xmlns:w="http://schemas.openxmlformats.org/wordprocessingml/2006/main" xmlns:w14="http://schemas.microsoft.com/office/word/2010/wordml" xmlns:mc="http://schemas.openxmlformats.org/markup-compatibility/2006" mc:Ignorable="w14">
   <w:docDefaults>
     <w:rPrDefault>
       <w:rPr>
-        <w:rFonts w:asciiTheme="minorHAnsi" w:eastAsiaTheme="minorEastAsia" w:hAnsiTheme="minorHAnsi" w:cstheme="minorBidi"/>
+        <w:rFonts w:ascii="Calibri" w:hAnsi="Calibri" w:eastAsia="" w:cs="" w:asciiTheme="minorHAnsi" w:cstheme="minorBidi" w:eastAsiaTheme="minorEastAsia" w:hAnsiTheme="minorHAnsi"/>
         <w:sz w:val="22"/>
         <w:szCs w:val="22"/>
         <w:lang w:val="de-DE" w:eastAsia="de-DE" w:bidi="ar-SA"/>
       </w:rPr>
     </w:rPrDefault>
     <w:pPrDefault>
-      <w:pPr>
-        <w:spacing w:after="160" w:line="259" w:lineRule="auto"/>
-      </w:pPr>
+      <w:pPr/>
     </w:pPrDefault>
   </w:docDefaults>
   <w:latentStyles w:defLockedState="0" w:defUIPriority="99" w:defSemiHidden="0" w:defUnhideWhenUsed="0" w:defQFormat="0" w:count="375">
     <w:lsdException w:name="Normal" w:uiPriority="0" w:qFormat="1"/>
     <w:lsdException w:name="heading 1" w:uiPriority="9" w:qFormat="1"/>
-    <w:lsdException w:name="heading 2" w:semiHidden="1" w:uiPriority="9" w:unhideWhenUsed="1" w:qFormat="1"/>
-    <w:lsdException w:name="heading 3" w:semiHidden="1" w:uiPriority="9" w:unhideWhenUsed="1" w:qFormat="1"/>
-    <w:lsdException w:name="heading 4" w:semiHidden="1" w:uiPriority="9" w:unhideWhenUsed="1" w:qFormat="1"/>
-    <w:lsdException w:name="heading 5" w:semiHidden="1" w:uiPriority="9" w:unhideWhenUsed="1" w:qFormat="1"/>
-    <w:lsdException w:name="heading 6" w:semiHidden="1" w:uiPriority="9" w:unhideWhenUsed="1" w:qFormat="1"/>
-    <w:lsdException w:name="heading 7" w:semiHidden="1" w:uiPriority="9" w:unhideWhenUsed="1" w:qFormat="1"/>
-    <w:lsdException w:name="heading 8" w:semiHidden="1" w:uiPriority="9" w:unhideWhenUsed="1" w:qFormat="1"/>
-    <w:lsdException w:name="heading 9" w:semiHidden="1" w:uiPriority="9" w:unhideWhenUsed="1" w:qFormat="1"/>
+    <w:lsdException w:name="heading 2" w:uiPriority="9" w:semiHidden="1" w:unhideWhenUsed="1" w:qFormat="1"/>
+    <w:lsdException w:name="heading 3" w:uiPriority="9" w:semiHidden="1" w:unhideWhenUsed="1" w:qFormat="1"/>
+    <w:lsdException w:name="heading 4" w:uiPriority="9" w:semiHidden="1" w:unhideWhenUsed="1" w:qFormat="1"/>
+    <w:lsdException w:name="heading 5" w:uiPriority="9" w:semiHidden="1" w:unhideWhenUsed="1" w:qFormat="1"/>
+    <w:lsdException w:name="heading 6" w:uiPriority="9" w:semiHidden="1" w:unhideWhenUsed="1" w:qFormat="1"/>
+    <w:lsdException w:name="heading 7" w:uiPriority="9" w:semiHidden="1" w:unhideWhenUsed="1" w:qFormat="1"/>
+    <w:lsdException w:name="heading 8" w:uiPriority="9" w:semiHidden="1" w:unhideWhenUsed="1" w:qFormat="1"/>
+    <w:lsdException w:name="heading 9" w:uiPriority="9" w:semiHidden="1" w:unhideWhenUsed="1" w:qFormat="1"/>
     <w:lsdException w:name="index 1" w:semiHidden="1" w:unhideWhenUsed="1"/>
     <w:lsdException w:name="index 2" w:semiHidden="1" w:unhideWhenUsed="1"/>
     <w:lsdException w:name="index 3" w:semiHidden="1" w:unhideWhenUsed="1"/>
@@ -1098,22 +1632,22 @@
     <w:lsdException w:name="index 7" w:semiHidden="1" w:unhideWhenUsed="1"/>
     <w:lsdException w:name="index 8" w:semiHidden="1" w:unhideWhenUsed="1"/>
     <w:lsdException w:name="index 9" w:semiHidden="1" w:unhideWhenUsed="1"/>
-    <w:lsdException w:name="toc 1" w:semiHidden="1" w:uiPriority="39" w:unhideWhenUsed="1"/>
-    <w:lsdException w:name="toc 2" w:semiHidden="1" w:uiPriority="39" w:unhideWhenUsed="1"/>
-    <w:lsdException w:name="toc 3" w:semiHidden="1" w:uiPriority="39" w:unhideWhenUsed="1"/>
-    <w:lsdException w:name="toc 4" w:semiHidden="1" w:uiPriority="39" w:unhideWhenUsed="1"/>
-    <w:lsdException w:name="toc 5" w:semiHidden="1" w:uiPriority="39" w:unhideWhenUsed="1"/>
-    <w:lsdException w:name="toc 6" w:semiHidden="1" w:uiPriority="39" w:unhideWhenUsed="1"/>
-    <w:lsdException w:name="toc 7" w:semiHidden="1" w:uiPriority="39" w:unhideWhenUsed="1"/>
-    <w:lsdException w:name="toc 8" w:semiHidden="1" w:uiPriority="39" w:unhideWhenUsed="1"/>
-    <w:lsdException w:name="toc 9" w:semiHidden="1" w:uiPriority="39" w:unhideWhenUsed="1"/>
+    <w:lsdException w:name="toc 1" w:uiPriority="39" w:semiHidden="1" w:unhideWhenUsed="1"/>
+    <w:lsdException w:name="toc 2" w:uiPriority="39" w:semiHidden="1" w:unhideWhenUsed="1"/>
+    <w:lsdException w:name="toc 3" w:uiPriority="39" w:semiHidden="1" w:unhideWhenUsed="1"/>
+    <w:lsdException w:name="toc 4" w:uiPriority="39" w:semiHidden="1" w:unhideWhenUsed="1"/>
+    <w:lsdException w:name="toc 5" w:uiPriority="39" w:semiHidden="1" w:unhideWhenUsed="1"/>
+    <w:lsdException w:name="toc 6" w:uiPriority="39" w:semiHidden="1" w:unhideWhenUsed="1"/>
+    <w:lsdException w:name="toc 7" w:uiPriority="39" w:semiHidden="1" w:unhideWhenUsed="1"/>
+    <w:lsdException w:name="toc 8" w:uiPriority="39" w:semiHidden="1" w:unhideWhenUsed="1"/>
+    <w:lsdException w:name="toc 9" w:uiPriority="39" w:semiHidden="1" w:unhideWhenUsed="1"/>
     <w:lsdException w:name="Normal Indent" w:semiHidden="1" w:unhideWhenUsed="1"/>
     <w:lsdException w:name="footnote text" w:semiHidden="1" w:unhideWhenUsed="1"/>
     <w:lsdException w:name="annotation text" w:semiHidden="1" w:unhideWhenUsed="1"/>
     <w:lsdException w:name="header" w:semiHidden="1" w:unhideWhenUsed="1"/>
     <w:lsdException w:name="footer" w:semiHidden="1" w:unhideWhenUsed="1"/>
     <w:lsdException w:name="index heading" w:semiHidden="1" w:unhideWhenUsed="1"/>
-    <w:lsdException w:name="caption" w:semiHidden="1" w:uiPriority="35" w:unhideWhenUsed="1" w:qFormat="1"/>
+    <w:lsdException w:name="caption" w:uiPriority="35" w:semiHidden="1" w:unhideWhenUsed="1" w:qFormat="1"/>
     <w:lsdException w:name="table of figures" w:semiHidden="1" w:unhideWhenUsed="1"/>
     <w:lsdException w:name="envelope address" w:semiHidden="1" w:unhideWhenUsed="1"/>
     <w:lsdException w:name="envelope return" w:semiHidden="1" w:unhideWhenUsed="1"/>
@@ -1144,7 +1678,7 @@
     <w:lsdException w:name="Title" w:uiPriority="10" w:qFormat="1"/>
     <w:lsdException w:name="Closing" w:semiHidden="1" w:unhideWhenUsed="1"/>
     <w:lsdException w:name="Signature" w:semiHidden="1" w:unhideWhenUsed="1"/>
-    <w:lsdException w:name="Default Paragraph Font" w:semiHidden="1" w:uiPriority="1" w:unhideWhenUsed="1"/>
+    <w:lsdException w:name="Default Paragraph Font" w:uiPriority="1" w:semiHidden="1" w:unhideWhenUsed="1"/>
     <w:lsdException w:name="Body Text" w:semiHidden="1" w:unhideWhenUsed="1"/>
     <w:lsdException w:name="Body Text Indent" w:semiHidden="1" w:unhideWhenUsed="1"/>
     <w:lsdException w:name="List Continue" w:semiHidden="1" w:unhideWhenUsed="1"/>
@@ -1344,8 +1878,8 @@
     <w:lsdException w:name="Subtle Reference" w:uiPriority="31" w:qFormat="1"/>
     <w:lsdException w:name="Intense Reference" w:uiPriority="32" w:qFormat="1"/>
     <w:lsdException w:name="Book Title" w:uiPriority="33" w:qFormat="1"/>
-    <w:lsdException w:name="Bibliography" w:semiHidden="1" w:uiPriority="37" w:unhideWhenUsed="1"/>
-    <w:lsdException w:name="TOC Heading" w:semiHidden="1" w:uiPriority="39" w:unhideWhenUsed="1" w:qFormat="1"/>
+    <w:lsdException w:name="Bibliography" w:uiPriority="37" w:semiHidden="1" w:unhideWhenUsed="1"/>
+    <w:lsdException w:name="TOC Heading" w:uiPriority="39" w:semiHidden="1" w:unhideWhenUsed="1" w:qFormat="1"/>
     <w:lsdException w:name="Plain Table 1" w:uiPriority="41"/>
     <w:lsdException w:name="Plain Table 2" w:uiPriority="42"/>
     <w:lsdException w:name="Plain Table 3" w:uiPriority="43"/>
@@ -1455,15 +1989,112 @@
     <w:lsdException w:name="Hashtag" w:semiHidden="1" w:unhideWhenUsed="1"/>
     <w:lsdException w:name="Unresolved Mention" w:semiHidden="1" w:unhideWhenUsed="1"/>
   </w:latentStyles>
-  <w:style w:type="paragraph" w:default="1" w:styleId="Standard">
+  <w:style w:type="paragraph" w:styleId="Normal" w:default="1">
     <w:name w:val="Normal"/>
     <w:qFormat/>
+    <w:pPr>
+      <w:widowControl/>
+      <w:bidi w:val="0"/>
+      <w:spacing w:lineRule="auto" w:line="259" w:before="0" w:after="160"/>
+      <w:jc w:val="left"/>
+    </w:pPr>
+    <w:rPr>
+      <w:rFonts w:ascii="Calibri" w:hAnsi="Calibri" w:eastAsia="" w:cs="" w:asciiTheme="minorHAnsi" w:cstheme="minorBidi" w:eastAsiaTheme="minorEastAsia" w:hAnsiTheme="minorHAnsi"/>
+      <w:color w:val="auto"/>
+      <w:sz w:val="22"/>
+      <w:szCs w:val="22"/>
+      <w:lang w:val="de-DE" w:eastAsia="de-DE" w:bidi="ar-SA"/>
+    </w:rPr>
   </w:style>
-  <w:style w:type="character" w:default="1" w:styleId="Absatz-Standardschriftart">
+  <w:style w:type="character" w:styleId="DefaultParagraphFont" w:default="1">
     <w:name w:val="Default Paragraph Font"/>
     <w:uiPriority w:val="1"/>
     <w:semiHidden/>
     <w:unhideWhenUsed/>
+    <w:qFormat/>
+    <w:rPr/>
+  </w:style>
+  <w:style w:type="paragraph" w:styleId="Berschrift">
+    <w:name w:val="Überschrift"/>
+    <w:basedOn w:val="Normal"/>
+    <w:next w:val="Textkrper"/>
+    <w:qFormat/>
+    <w:pPr>
+      <w:keepNext/>
+      <w:spacing w:before="240" w:after="120"/>
+    </w:pPr>
+    <w:rPr>
+      <w:rFonts w:ascii="Liberation Sans" w:hAnsi="Liberation Sans" w:eastAsia="Microsoft YaHei" w:cs="Arial"/>
+      <w:sz w:val="28"/>
+      <w:szCs w:val="28"/>
+    </w:rPr>
+  </w:style>
+  <w:style w:type="paragraph" w:styleId="Textkrper">
+    <w:name w:val="Body Text"/>
+    <w:basedOn w:val="Normal"/>
+    <w:pPr>
+      <w:spacing w:lineRule="auto" w:line="288" w:before="0" w:after="140"/>
+    </w:pPr>
+    <w:rPr/>
+  </w:style>
+  <w:style w:type="paragraph" w:styleId="Liste">
+    <w:name w:val="List"/>
+    <w:basedOn w:val="Textkrper"/>
+    <w:pPr/>
+    <w:rPr>
+      <w:rFonts w:cs="Arial"/>
+    </w:rPr>
+  </w:style>
+  <w:style w:type="paragraph" w:styleId="Beschriftung">
+    <w:name w:val="Caption"/>
+    <w:basedOn w:val="Normal"/>
+    <w:qFormat/>
+    <w:pPr>
+      <w:suppressLineNumbers/>
+      <w:spacing w:before="120" w:after="120"/>
+    </w:pPr>
+    <w:rPr>
+      <w:rFonts w:cs="Arial"/>
+      <w:i/>
+      <w:iCs/>
+      <w:sz w:val="24"/>
+      <w:szCs w:val="24"/>
+    </w:rPr>
+  </w:style>
+  <w:style w:type="paragraph" w:styleId="Verzeichnis">
+    <w:name w:val="Verzeichnis"/>
+    <w:basedOn w:val="Normal"/>
+    <w:qFormat/>
+    <w:pPr>
+      <w:suppressLineNumbers/>
+    </w:pPr>
+    <w:rPr>
+      <w:rFonts w:cs="Arial"/>
+    </w:rPr>
+  </w:style>
+  <w:style w:type="paragraph" w:styleId="NormalWeb">
+    <w:name w:val="Normal (Web)"/>
+    <w:basedOn w:val="Normal"/>
+    <w:uiPriority w:val="99"/>
+    <w:semiHidden/>
+    <w:unhideWhenUsed/>
+    <w:qFormat/>
+    <w:rsid w:val="00804f33"/>
+    <w:pPr>
+      <w:spacing w:lineRule="auto" w:line="240" w:beforeAutospacing="1" w:afterAutospacing="1"/>
+    </w:pPr>
+    <w:rPr>
+      <w:rFonts w:ascii="Times New Roman" w:hAnsi="Times New Roman" w:eastAsia="Times New Roman" w:cs="Times New Roman"/>
+      <w:sz w:val="24"/>
+      <w:szCs w:val="24"/>
+    </w:rPr>
+  </w:style>
+  <w:style w:type="numbering" w:styleId="NoList" w:default="1">
+    <w:name w:val="No List"/>
+    <w:uiPriority w:val="99"/>
+    <w:semiHidden/>
+    <w:unhideWhenUsed/>
+    <w:qFormat/>
   </w:style>
   <w:style w:type="table" w:default="1" w:styleId="NormaleTabelle">
     <w:name w:val="Normal Table"/>
@@ -1480,44 +2111,22 @@
       </w:tblCellMar>
     </w:tblPr>
   </w:style>
-  <w:style w:type="numbering" w:default="1" w:styleId="KeineListe">
-    <w:name w:val="No List"/>
-    <w:uiPriority w:val="99"/>
-    <w:semiHidden/>
-    <w:unhideWhenUsed/>
-  </w:style>
-  <w:style w:type="paragraph" w:styleId="StandardWeb">
-    <w:name w:val="Normal (Web)"/>
-    <w:basedOn w:val="Standard"/>
-    <w:uiPriority w:val="99"/>
-    <w:semiHidden/>
-    <w:unhideWhenUsed/>
-    <w:rsid w:val="00804F33"/>
-    <w:pPr>
-      <w:spacing w:before="100" w:beforeAutospacing="1" w:after="100" w:afterAutospacing="1" w:line="240" w:lineRule="auto"/>
-    </w:pPr>
-    <w:rPr>
-      <w:rFonts w:ascii="Times New Roman" w:eastAsia="Times New Roman" w:hAnsi="Times New Roman" w:cs="Times New Roman"/>
-      <w:sz w:val="24"/>
-      <w:szCs w:val="24"/>
-    </w:rPr>
-  </w:style>
   <w:style w:type="table" w:styleId="Tabellenraster">
     <w:name w:val="Table Grid"/>
     <w:basedOn w:val="NormaleTabelle"/>
     <w:uiPriority w:val="39"/>
-    <w:rsid w:val="00804F33"/>
+    <w:rsid w:val="00804f33"/>
     <w:pPr>
       <w:spacing w:after="0" w:line="240" w:lineRule="auto"/>
     </w:pPr>
     <w:tblPr>
       <w:tblBorders>
-        <w:top w:val="single" w:sz="4" w:space="0" w:color="auto"/>
-        <w:left w:val="single" w:sz="4" w:space="0" w:color="auto"/>
-        <w:bottom w:val="single" w:sz="4" w:space="0" w:color="auto"/>
-        <w:right w:val="single" w:sz="4" w:space="0" w:color="auto"/>
-        <w:insideH w:val="single" w:sz="4" w:space="0" w:color="auto"/>
-        <w:insideV w:val="single" w:sz="4" w:space="0" w:color="auto"/>
+        <w:top w:val="single" w:color="auto" w:sz="4" w:space="0"/>
+        <w:left w:val="single" w:color="auto" w:sz="4" w:space="0"/>
+        <w:bottom w:val="single" w:color="auto" w:sz="4" w:space="0"/>
+        <w:right w:val="single" w:color="auto" w:sz="4" w:space="0"/>
+        <w:insideH w:val="single" w:color="auto" w:sz="4" w:space="0"/>
+        <w:insideV w:val="single" w:color="auto" w:sz="4" w:space="0"/>
       </w:tblBorders>
     </w:tblPr>
   </w:style>

</xml_diff>